<commit_message>
Changes to be committed: 	modified:   .codesandbox/tasks.json 	modified:   Tanveer_Kalsi_Resume.docx 	new file:   images/11.png 	new file:   images/orig.png 	new file:   images/orig2.png 	new file:   images/orig3.png 	new file:   images/pink-to-purp.png 	modified:   index.html 	modified:   styles.css
</commit_message>
<xml_diff>
--- a/Tanveer_Kalsi_Resume.docx
+++ b/Tanveer_Kalsi_Resume.docx
@@ -45,11 +45,15 @@
               <w:pStyle w:val="Title"/>
               <w:rPr>
                 <w:rFonts w:ascii="Cambria" w:hAnsi="Cambria"/>
+                <w:sz w:val="56"/>
+                <w:szCs w:val="52"/>
               </w:rPr>
             </w:pPr>
             <w:r>
               <w:rPr>
                 <w:rFonts w:ascii="Cambria" w:hAnsi="Cambria"/>
+                <w:sz w:val="56"/>
+                <w:szCs w:val="52"/>
               </w:rPr>
               <w:t>Tanveer</w:t>
             </w:r>
@@ -59,11 +63,15 @@
               <w:pStyle w:val="Subtitle"/>
               <w:rPr>
                 <w:rFonts w:ascii="Cambria" w:hAnsi="Cambria"/>
+                <w:sz w:val="56"/>
+                <w:szCs w:val="20"/>
               </w:rPr>
             </w:pPr>
             <w:r>
               <w:rPr>
                 <w:rFonts w:ascii="Cambria" w:hAnsi="Cambria"/>
+                <w:sz w:val="56"/>
+                <w:szCs w:val="20"/>
               </w:rPr>
               <w:t>Kalsi</w:t>
             </w:r>
@@ -82,16 +90,16 @@
               <w:pStyle w:val="ContactInfo"/>
               <w:rPr>
                 <w:rFonts w:ascii="Cambria" w:hAnsi="Cambria"/>
-                <w:sz w:val="20"/>
-                <w:szCs w:val="20"/>
+                <w:sz w:val="18"/>
+                <w:szCs w:val="18"/>
               </w:rPr>
             </w:pPr>
             <w:sdt>
               <w:sdtPr>
                 <w:rPr>
                   <w:rFonts w:ascii="Cambria" w:hAnsi="Cambria"/>
-                  <w:sz w:val="20"/>
-                  <w:szCs w:val="20"/>
+                  <w:sz w:val="18"/>
+                  <w:szCs w:val="18"/>
                 </w:rPr>
                 <w:alias w:val="Enter address:"/>
                 <w:tag w:val="Enter address:"/>
@@ -107,8 +115,8 @@
                 <w:r>
                   <w:rPr>
                     <w:rFonts w:ascii="Cambria" w:hAnsi="Cambria"/>
-                    <w:sz w:val="20"/>
-                    <w:szCs w:val="20"/>
+                    <w:sz w:val="18"/>
+                    <w:szCs w:val="18"/>
                   </w:rPr>
                   <w:t>37621 Baylor Dr. Sterling Heights, MI</w:t>
                 </w:r>
@@ -117,8 +125,8 @@
             <w:r>
               <w:rPr>
                 <w:rFonts w:ascii="Cambria" w:hAnsi="Cambria"/>
-                <w:sz w:val="20"/>
-                <w:szCs w:val="20"/>
+                <w:sz w:val="18"/>
+                <w:szCs w:val="18"/>
               </w:rPr>
               <w:t xml:space="preserve">  </w:t>
             </w:r>
@@ -126,8 +134,8 @@
               <w:rPr>
                 <w:rFonts w:ascii="Cambria" w:hAnsi="Cambria"/>
                 <w:noProof/>
-                <w:sz w:val="20"/>
-                <w:szCs w:val="20"/>
+                <w:sz w:val="18"/>
+                <w:szCs w:val="18"/>
               </w:rPr>
               <mc:AlternateContent>
                 <mc:Choice Requires="wps">
@@ -1211,16 +1219,16 @@
               <w:pStyle w:val="ContactInfo"/>
               <w:rPr>
                 <w:rFonts w:ascii="Cambria" w:hAnsi="Cambria"/>
-                <w:sz w:val="20"/>
-                <w:szCs w:val="20"/>
+                <w:sz w:val="18"/>
+                <w:szCs w:val="18"/>
               </w:rPr>
             </w:pPr>
             <w:sdt>
               <w:sdtPr>
                 <w:rPr>
                   <w:rFonts w:ascii="Cambria" w:hAnsi="Cambria"/>
-                  <w:sz w:val="20"/>
-                  <w:szCs w:val="20"/>
+                  <w:sz w:val="18"/>
+                  <w:szCs w:val="18"/>
                 </w:rPr>
                 <w:alias w:val="Enter phone:"/>
                 <w:tag w:val="Enter phone:"/>
@@ -1236,8 +1244,8 @@
                 <w:r>
                   <w:rPr>
                     <w:rFonts w:ascii="Cambria" w:hAnsi="Cambria"/>
-                    <w:sz w:val="20"/>
-                    <w:szCs w:val="20"/>
+                    <w:sz w:val="18"/>
+                    <w:szCs w:val="18"/>
                   </w:rPr>
                   <w:t>(586)201-8633</w:t>
                 </w:r>
@@ -1246,8 +1254,8 @@
             <w:r>
               <w:rPr>
                 <w:rFonts w:ascii="Cambria" w:hAnsi="Cambria"/>
-                <w:sz w:val="20"/>
-                <w:szCs w:val="20"/>
+                <w:sz w:val="18"/>
+                <w:szCs w:val="18"/>
               </w:rPr>
               <w:t xml:space="preserve">  </w:t>
             </w:r>
@@ -1255,8 +1263,8 @@
               <w:rPr>
                 <w:rFonts w:ascii="Cambria" w:hAnsi="Cambria"/>
                 <w:noProof/>
-                <w:sz w:val="20"/>
-                <w:szCs w:val="20"/>
+                <w:sz w:val="18"/>
+                <w:szCs w:val="18"/>
               </w:rPr>
               <mc:AlternateContent>
                 <mc:Choice Requires="wps">
@@ -2048,16 +2056,16 @@
               <w:pStyle w:val="ContactInfo"/>
               <w:rPr>
                 <w:rFonts w:ascii="Cambria" w:hAnsi="Cambria"/>
-                <w:sz w:val="20"/>
-                <w:szCs w:val="20"/>
+                <w:sz w:val="18"/>
+                <w:szCs w:val="18"/>
               </w:rPr>
             </w:pPr>
             <w:sdt>
               <w:sdtPr>
                 <w:rPr>
                   <w:rFonts w:ascii="Cambria" w:hAnsi="Cambria"/>
-                  <w:sz w:val="20"/>
-                  <w:szCs w:val="20"/>
+                  <w:sz w:val="18"/>
+                  <w:szCs w:val="18"/>
                 </w:rPr>
                 <w:alias w:val="Enter email:"/>
                 <w:tag w:val="Enter email:"/>
@@ -2073,8 +2081,8 @@
                 <w:r>
                   <w:rPr>
                     <w:rFonts w:ascii="Cambria" w:hAnsi="Cambria"/>
-                    <w:sz w:val="20"/>
-                    <w:szCs w:val="20"/>
+                    <w:sz w:val="18"/>
+                    <w:szCs w:val="18"/>
                   </w:rPr>
                   <w:t>tkalsi.11@outlook.com</w:t>
                 </w:r>
@@ -2083,8 +2091,8 @@
             <w:r>
               <w:rPr>
                 <w:rFonts w:ascii="Cambria" w:hAnsi="Cambria"/>
-                <w:sz w:val="20"/>
-                <w:szCs w:val="20"/>
+                <w:sz w:val="18"/>
+                <w:szCs w:val="18"/>
               </w:rPr>
               <w:t xml:space="preserve">  </w:t>
             </w:r>
@@ -2092,8 +2100,8 @@
               <w:rPr>
                 <w:rFonts w:ascii="Cambria" w:hAnsi="Cambria"/>
                 <w:noProof/>
-                <w:sz w:val="20"/>
-                <w:szCs w:val="20"/>
+                <w:sz w:val="18"/>
+                <w:szCs w:val="18"/>
               </w:rPr>
               <mc:AlternateContent>
                 <mc:Choice Requires="wps">
@@ -2354,16 +2362,16 @@
               <w:pStyle w:val="ContactInfo"/>
               <w:rPr>
                 <w:rFonts w:ascii="Cambria" w:hAnsi="Cambria"/>
-                <w:sz w:val="20"/>
-                <w:szCs w:val="20"/>
+                <w:sz w:val="18"/>
+                <w:szCs w:val="18"/>
               </w:rPr>
             </w:pPr>
             <w:sdt>
               <w:sdtPr>
                 <w:rPr>
                   <w:rFonts w:ascii="Cambria" w:hAnsi="Cambria"/>
-                  <w:sz w:val="20"/>
-                  <w:szCs w:val="20"/>
+                  <w:sz w:val="18"/>
+                  <w:szCs w:val="18"/>
                 </w:rPr>
                 <w:alias w:val="Enter LinkedIn profile:"/>
                 <w:tag w:val="Enter LinkedIn profile:"/>
@@ -2379,8 +2387,8 @@
                 <w:r>
                   <w:rPr>
                     <w:rFonts w:ascii="Cambria" w:hAnsi="Cambria"/>
-                    <w:sz w:val="20"/>
-                    <w:szCs w:val="20"/>
+                    <w:sz w:val="18"/>
+                    <w:szCs w:val="18"/>
                   </w:rPr>
                   <w:t>www.linkedin.com/in/tankal11/</w:t>
                 </w:r>
@@ -2389,8 +2397,8 @@
             <w:r>
               <w:rPr>
                 <w:rFonts w:ascii="Cambria" w:hAnsi="Cambria"/>
-                <w:sz w:val="20"/>
-                <w:szCs w:val="20"/>
+                <w:sz w:val="18"/>
+                <w:szCs w:val="18"/>
               </w:rPr>
               <w:t xml:space="preserve">  </w:t>
             </w:r>
@@ -2398,8 +2406,8 @@
               <w:rPr>
                 <w:rFonts w:ascii="Cambria" w:hAnsi="Cambria"/>
                 <w:noProof/>
-                <w:sz w:val="20"/>
-                <w:szCs w:val="20"/>
+                <w:sz w:val="18"/>
+                <w:szCs w:val="18"/>
               </w:rPr>
               <mc:AlternateContent>
                 <mc:Choice Requires="wps">
@@ -3352,11 +3360,15 @@
               <w:jc w:val="left"/>
               <w:rPr>
                 <w:rFonts w:ascii="Cambria" w:hAnsi="Cambria"/>
+                <w:sz w:val="20"/>
+                <w:szCs w:val="20"/>
               </w:rPr>
             </w:pPr>
             <w:r>
               <w:rPr>
                 <w:rFonts w:ascii="Cambria" w:hAnsi="Cambria"/>
+                <w:sz w:val="20"/>
+                <w:szCs w:val="20"/>
               </w:rPr>
               <w:t xml:space="preserve">  </w:t>
             </w:r>
@@ -3368,6 +3380,8 @@
       <w:pPr>
         <w:rPr>
           <w:rFonts w:ascii="Cambria" w:hAnsi="Cambria"/>
+          <w:sz w:val="20"/>
+          <w:szCs w:val="20"/>
         </w:rPr>
       </w:pPr>
       <w:r>
@@ -3375,26 +3389,18 @@
           <w:rFonts w:ascii="Cambria" w:hAnsi="Cambria"/>
           <w:b/>
           <w:bCs/>
+          <w:sz w:val="20"/>
+          <w:szCs w:val="20"/>
         </w:rPr>
         <w:t xml:space="preserve">Objective: </w:t>
       </w:r>
       <w:r>
         <w:rPr>
           <w:rFonts w:ascii="Cambria" w:hAnsi="Cambria"/>
+          <w:sz w:val="20"/>
+          <w:szCs w:val="20"/>
         </w:rPr>
-        <w:t xml:space="preserve">Develop and grow industry skills necessary to work towards </w:t>
-      </w:r>
-      <w:r>
-        <w:rPr>
-          <w:rFonts w:ascii="Cambria" w:hAnsi="Cambria"/>
-        </w:rPr>
-        <w:t>benefiting</w:t>
-      </w:r>
-      <w:r>
-        <w:rPr>
-          <w:rFonts w:ascii="Cambria" w:hAnsi="Cambria"/>
-        </w:rPr>
-        <w:t xml:space="preserve"> the public good and the company.</w:t>
+        <w:t>Learn skills to improve the livelihood of others.</w:t>
       </w:r>
     </w:p>
     <w:tbl>
@@ -3435,12 +3441,16 @@
               <w:pStyle w:val="Icons"/>
               <w:rPr>
                 <w:rFonts w:ascii="Cambria" w:hAnsi="Cambria"/>
+                <w:sz w:val="20"/>
+                <w:szCs w:val="20"/>
               </w:rPr>
             </w:pPr>
             <w:r>
               <w:rPr>
                 <w:rFonts w:ascii="Cambria" w:hAnsi="Cambria"/>
                 <w:noProof/>
+                <w:sz w:val="20"/>
+                <w:szCs w:val="20"/>
               </w:rPr>
               <mc:AlternateContent>
                 <mc:Choice Requires="wpg">
@@ -5619,12 +5629,16 @@
               <w:pStyle w:val="Heading1"/>
               <w:rPr>
                 <w:rFonts w:ascii="Cambria" w:hAnsi="Cambria"/>
+                <w:sz w:val="28"/>
+                <w:szCs w:val="28"/>
               </w:rPr>
             </w:pPr>
             <w:sdt>
               <w:sdtPr>
                 <w:rPr>
                   <w:rFonts w:ascii="Cambria" w:hAnsi="Cambria"/>
+                  <w:sz w:val="28"/>
+                  <w:szCs w:val="28"/>
                 </w:rPr>
                 <w:alias w:val="Education:"/>
                 <w:tag w:val="Education:"/>
@@ -5640,8 +5654,8 @@
                 <w:r>
                   <w:rPr>
                     <w:rFonts w:ascii="Cambria" w:hAnsi="Cambria"/>
-                    <w:sz w:val="28"/>
-                    <w:szCs w:val="28"/>
+                    <w:sz w:val="24"/>
+                    <w:szCs w:val="24"/>
                   </w:rPr>
                   <w:t>Education</w:t>
                 </w:r>
@@ -5656,65 +5670,87 @@
         <w:pStyle w:val="Heading2"/>
         <w:rPr>
           <w:rFonts w:ascii="Cambria" w:hAnsi="Cambria"/>
+          <w:sz w:val="24"/>
+          <w:szCs w:val="24"/>
         </w:rPr>
       </w:pPr>
       <w:r>
         <w:rPr>
           <w:rFonts w:ascii="Cambria" w:hAnsi="Cambria"/>
+          <w:sz w:val="24"/>
+          <w:szCs w:val="24"/>
         </w:rPr>
-        <w:t>Sophomore</w:t>
+        <w:t>Junior</w:t>
       </w:r>
       <w:r>
         <w:rPr>
           <w:rFonts w:ascii="Cambria" w:hAnsi="Cambria"/>
+          <w:sz w:val="24"/>
+          <w:szCs w:val="24"/>
         </w:rPr>
         <w:t> | </w:t>
       </w:r>
       <w:r>
         <w:rPr>
           <w:rFonts w:ascii="Cambria" w:hAnsi="Cambria"/>
+          <w:sz w:val="24"/>
+          <w:szCs w:val="24"/>
         </w:rPr>
         <w:t>G</w:t>
       </w:r>
       <w:r>
         <w:rPr>
           <w:rFonts w:ascii="Cambria" w:hAnsi="Cambria"/>
+          <w:sz w:val="24"/>
+          <w:szCs w:val="24"/>
         </w:rPr>
         <w:t xml:space="preserve">raduation: </w:t>
       </w:r>
       <w:r>
         <w:rPr>
           <w:rFonts w:ascii="Cambria" w:hAnsi="Cambria"/>
+          <w:sz w:val="24"/>
+          <w:szCs w:val="24"/>
         </w:rPr>
         <w:t>Fall</w:t>
       </w:r>
       <w:r>
         <w:rPr>
           <w:rFonts w:ascii="Cambria" w:hAnsi="Cambria"/>
+          <w:sz w:val="24"/>
+          <w:szCs w:val="24"/>
         </w:rPr>
         <w:t xml:space="preserve"> </w:t>
       </w:r>
       <w:r>
         <w:rPr>
           <w:rFonts w:ascii="Cambria" w:hAnsi="Cambria"/>
+          <w:sz w:val="24"/>
+          <w:szCs w:val="24"/>
         </w:rPr>
         <w:t>202</w:t>
       </w:r>
       <w:r>
         <w:rPr>
           <w:rFonts w:ascii="Cambria" w:hAnsi="Cambria"/>
+          <w:sz w:val="24"/>
+          <w:szCs w:val="24"/>
         </w:rPr>
         <w:t>6</w:t>
       </w:r>
       <w:r>
         <w:rPr>
           <w:rFonts w:ascii="Cambria" w:hAnsi="Cambria"/>
+          <w:sz w:val="24"/>
+          <w:szCs w:val="24"/>
         </w:rPr>
         <w:t> | </w:t>
       </w:r>
       <w:r>
         <w:rPr>
           <w:rFonts w:ascii="Cambria" w:hAnsi="Cambria"/>
+          <w:sz w:val="24"/>
+          <w:szCs w:val="24"/>
         </w:rPr>
         <w:t>Michigan State University</w:t>
       </w:r>
@@ -5726,6 +5762,8 @@
           <w:rFonts w:ascii="Cambria" w:hAnsi="Cambria"/>
           <w:b w:val="0"/>
           <w:bCs/>
+          <w:sz w:val="24"/>
+          <w:szCs w:val="24"/>
         </w:rPr>
       </w:pPr>
       <w:r>
@@ -5733,6 +5771,8 @@
           <w:rFonts w:ascii="Cambria" w:hAnsi="Cambria"/>
           <w:b w:val="0"/>
           <w:bCs/>
+          <w:sz w:val="24"/>
+          <w:szCs w:val="24"/>
         </w:rPr>
         <w:t>Computer Science Major</w:t>
       </w:r>
@@ -5744,8 +5784,8 @@
           <w:rFonts w:ascii="Cambria" w:hAnsi="Cambria"/>
           <w:b w:val="0"/>
           <w:bCs/>
-          <w:sz w:val="10"/>
-          <w:szCs w:val="10"/>
+          <w:sz w:val="8"/>
+          <w:szCs w:val="8"/>
         </w:rPr>
       </w:pPr>
     </w:p>
@@ -5761,164 +5801,41 @@
         <w:contextualSpacing w:val="0"/>
         <w:rPr>
           <w:rFonts w:ascii="Cambria" w:hAnsi="Cambria"/>
+          <w:sz w:val="20"/>
+          <w:szCs w:val="20"/>
         </w:rPr>
       </w:pPr>
       <w:r>
         <w:rPr>
           <w:rFonts w:ascii="Cambria" w:hAnsi="Cambria"/>
+          <w:sz w:val="20"/>
+          <w:szCs w:val="20"/>
         </w:rPr>
         <w:t>•</w:t>
       </w:r>
       <w:r>
         <w:rPr>
           <w:rFonts w:ascii="Cambria" w:hAnsi="Cambria"/>
+          <w:sz w:val="20"/>
+          <w:szCs w:val="20"/>
         </w:rPr>
         <w:tab/>
       </w:r>
       <w:r>
         <w:rPr>
           <w:rFonts w:ascii="Cambria" w:hAnsi="Cambria"/>
+          <w:sz w:val="20"/>
+          <w:szCs w:val="20"/>
         </w:rPr>
-        <w:t>Took coursework such as Multivariable Calculus, Python</w:t>
+        <w:t>Website Development, Object Oriented Programming, Game Design</w:t>
       </w:r>
       <w:r>
         <w:rPr>
           <w:rFonts w:ascii="Cambria" w:hAnsi="Cambria"/>
-        </w:rPr>
-        <w:t>,</w:t>
-      </w:r>
-      <w:r>
-        <w:rPr>
-          <w:rFonts w:ascii="Cambria" w:hAnsi="Cambria"/>
-        </w:rPr>
-        <w:t xml:space="preserve"> and C++</w:t>
-      </w:r>
-      <w:r>
-        <w:rPr>
-          <w:rFonts w:ascii="Cambria" w:hAnsi="Cambria"/>
-        </w:rPr>
-        <w:t xml:space="preserve">. </w:t>
-      </w:r>
-    </w:p>
-    <w:p>
-      <w:pPr>
-        <w:pStyle w:val="ListBullet"/>
-        <w:numPr>
-          <w:ilvl w:val="0"/>
-          <w:numId w:val="0"/>
-        </w:numPr>
-        <w:spacing w:line="240" w:lineRule="auto"/>
-        <w:ind w:left="360" w:hanging="360"/>
-        <w:contextualSpacing w:val="0"/>
-        <w:rPr>
-          <w:rFonts w:ascii="Cambria" w:hAnsi="Cambria"/>
-          <w:sz w:val="4"/>
-          <w:szCs w:val="4"/>
-        </w:rPr>
-      </w:pPr>
-    </w:p>
-    <w:p>
-      <w:pPr>
-        <w:pStyle w:val="Heading2"/>
-        <w:rPr>
-          <w:rFonts w:ascii="Cambria" w:hAnsi="Cambria"/>
-          <w:b w:val="0"/>
-          <w:bCs/>
-        </w:rPr>
-      </w:pPr>
-      <w:r>
-        <w:rPr>
-          <w:rFonts w:ascii="Cambria" w:hAnsi="Cambria"/>
-          <w:b w:val="0"/>
-          <w:bCs/>
-        </w:rPr>
-        <w:t xml:space="preserve">High School | </w:t>
-      </w:r>
-      <w:r>
-        <w:rPr>
-          <w:rFonts w:ascii="Cambria" w:hAnsi="Cambria"/>
-          <w:b w:val="0"/>
-          <w:bCs/>
-        </w:rPr>
-        <w:t xml:space="preserve">Graduated: June 2023 | </w:t>
-      </w:r>
-      <w:r>
-        <w:rPr>
-          <w:rFonts w:ascii="Cambria" w:hAnsi="Cambria"/>
-          <w:b w:val="0"/>
-          <w:bCs/>
-        </w:rPr>
-        <w:t>Adlai E. Stevenson</w:t>
-      </w:r>
-    </w:p>
-    <w:p>
-      <w:pPr>
-        <w:pStyle w:val="Heading2"/>
-        <w:rPr>
-          <w:rFonts w:ascii="Cambria" w:hAnsi="Cambria"/>
-          <w:b w:val="0"/>
-          <w:bCs/>
-          <w:sz w:val="10"/>
-          <w:szCs w:val="10"/>
-        </w:rPr>
-      </w:pPr>
-    </w:p>
-    <w:p>
-      <w:pPr>
-        <w:pStyle w:val="ListBullet"/>
-        <w:numPr>
-          <w:ilvl w:val="0"/>
-          <w:numId w:val="17"/>
-        </w:numPr>
-        <w:spacing w:line="240" w:lineRule="auto"/>
-        <w:contextualSpacing w:val="0"/>
-        <w:rPr>
-          <w:rFonts w:ascii="Cambria" w:hAnsi="Cambria"/>
-        </w:rPr>
-      </w:pPr>
-      <w:r>
-        <w:rPr>
-          <w:rFonts w:ascii="Cambria" w:hAnsi="Cambria"/>
-        </w:rPr>
-        <w:t>4.15 GPA</w:t>
-      </w:r>
-      <w:r>
-        <w:rPr>
-          <w:rFonts w:ascii="Cambria" w:hAnsi="Cambria"/>
-        </w:rPr>
-        <w:t>,</w:t>
-      </w:r>
-      <w:r>
-        <w:rPr>
-          <w:rFonts w:ascii="Cambria" w:hAnsi="Cambria"/>
+          <w:sz w:val="20"/>
+          <w:szCs w:val="20"/>
         </w:rPr>
         <w:t xml:space="preserve"> </w:t>
-      </w:r>
-      <w:r>
-        <w:rPr>
-          <w:rFonts w:ascii="Cambria" w:hAnsi="Cambria"/>
-        </w:rPr>
-        <w:t xml:space="preserve">Valedictorian </w:t>
-      </w:r>
-    </w:p>
-    <w:p>
-      <w:pPr>
-        <w:pStyle w:val="ListBullet"/>
-        <w:numPr>
-          <w:ilvl w:val="0"/>
-          <w:numId w:val="17"/>
-        </w:numPr>
-        <w:spacing w:line="240" w:lineRule="auto"/>
-        <w:contextualSpacing w:val="0"/>
-        <w:rPr>
-          <w:rFonts w:ascii="Cambria" w:hAnsi="Cambria"/>
-        </w:rPr>
-      </w:pPr>
-      <w:r>
-        <w:rPr>
-          <w:rFonts w:ascii="Cambria" w:hAnsi="Cambria"/>
-        </w:rPr>
-        <w:t>Took coursework such as AP Calculus BC, AP Computer Science A, and AP Seminar</w:t>
       </w:r>
     </w:p>
     <w:tbl>
@@ -5959,12 +5876,16 @@
               <w:pStyle w:val="Icons"/>
               <w:rPr>
                 <w:rFonts w:ascii="Cambria" w:hAnsi="Cambria"/>
+                <w:sz w:val="20"/>
+                <w:szCs w:val="20"/>
               </w:rPr>
             </w:pPr>
             <w:r>
               <w:rPr>
                 <w:rFonts w:ascii="Cambria" w:hAnsi="Cambria"/>
                 <w:noProof/>
+                <w:sz w:val="20"/>
+                <w:szCs w:val="20"/>
               </w:rPr>
               <mc:AlternateContent>
                 <mc:Choice Requires="wpg">
@@ -7379,12 +7300,16 @@
               <w:pStyle w:val="Heading1"/>
               <w:rPr>
                 <w:rFonts w:ascii="Cambria" w:hAnsi="Cambria"/>
+                <w:sz w:val="28"/>
+                <w:szCs w:val="28"/>
               </w:rPr>
             </w:pPr>
             <w:sdt>
               <w:sdtPr>
                 <w:rPr>
                   <w:rFonts w:ascii="Cambria" w:hAnsi="Cambria"/>
+                  <w:sz w:val="28"/>
+                  <w:szCs w:val="28"/>
                 </w:rPr>
                 <w:alias w:val="Education:"/>
                 <w:tag w:val="Education:"/>
@@ -7400,8 +7325,8 @@
                 <w:r>
                   <w:rPr>
                     <w:rFonts w:ascii="Cambria" w:hAnsi="Cambria"/>
-                    <w:sz w:val="28"/>
-                    <w:szCs w:val="28"/>
+                    <w:sz w:val="24"/>
+                    <w:szCs w:val="24"/>
                   </w:rPr>
                   <w:t>Experience</w:t>
                 </w:r>
@@ -7416,31 +7341,17 @@
         <w:pStyle w:val="Heading2"/>
         <w:rPr>
           <w:rFonts w:ascii="Cambria" w:hAnsi="Cambria"/>
+          <w:sz w:val="24"/>
+          <w:szCs w:val="24"/>
         </w:rPr>
       </w:pPr>
       <w:r>
         <w:rPr>
           <w:rFonts w:ascii="Cambria" w:hAnsi="Cambria"/>
+          <w:sz w:val="24"/>
+          <w:szCs w:val="24"/>
         </w:rPr>
-        <w:t>User Experience Design Course</w:t>
-      </w:r>
-      <w:r>
-        <w:rPr>
-          <w:rFonts w:ascii="Cambria" w:hAnsi="Cambria"/>
-        </w:rPr>
-        <w:t> | </w:t>
-      </w:r>
-      <w:r>
-        <w:rPr>
-          <w:rFonts w:ascii="Cambria" w:hAnsi="Cambria"/>
-        </w:rPr>
-        <w:t xml:space="preserve">Google Coursera </w:t>
-      </w:r>
-      <w:r>
-        <w:rPr>
-          <w:rFonts w:ascii="Cambria" w:hAnsi="Cambria"/>
-        </w:rPr>
-        <w:t>  </w:t>
+        <w:t>User Experience Design Course | Google Coursera   </w:t>
       </w:r>
     </w:p>
     <w:p>
@@ -7450,6 +7361,8 @@
           <w:rFonts w:ascii="Cambria" w:hAnsi="Cambria"/>
           <w:b w:val="0"/>
           <w:bCs/>
+          <w:sz w:val="24"/>
+          <w:szCs w:val="24"/>
         </w:rPr>
       </w:pPr>
       <w:r>
@@ -7459,6 +7372,8 @@
           <w:bCs/>
           <w:i/>
           <w:iCs/>
+          <w:sz w:val="24"/>
+          <w:szCs w:val="24"/>
         </w:rPr>
         <w:t xml:space="preserve">Student, </w:t>
       </w:r>
@@ -7467,56 +7382,10 @@
           <w:rFonts w:ascii="Cambria" w:hAnsi="Cambria"/>
           <w:b w:val="0"/>
           <w:bCs/>
+          <w:sz w:val="24"/>
+          <w:szCs w:val="24"/>
         </w:rPr>
-        <w:t xml:space="preserve">November </w:t>
-      </w:r>
-      <w:r>
-        <w:rPr>
-          <w:rFonts w:ascii="Cambria" w:hAnsi="Cambria"/>
-          <w:b w:val="0"/>
-          <w:bCs/>
-        </w:rPr>
-        <w:t>20</w:t>
-      </w:r>
-      <w:r>
-        <w:rPr>
-          <w:rFonts w:ascii="Cambria" w:hAnsi="Cambria"/>
-          <w:b w:val="0"/>
-          <w:bCs/>
-        </w:rPr>
-        <w:t>22</w:t>
-      </w:r>
-      <w:r>
-        <w:rPr>
-          <w:rFonts w:ascii="Cambria" w:hAnsi="Cambria"/>
-          <w:b w:val="0"/>
-          <w:bCs/>
-        </w:rPr>
-        <w:t xml:space="preserve"> – Ju</w:t>
-      </w:r>
-      <w:r>
-        <w:rPr>
-          <w:rFonts w:ascii="Cambria" w:hAnsi="Cambria"/>
-          <w:b w:val="0"/>
-          <w:bCs/>
-        </w:rPr>
-        <w:t>ly</w:t>
-      </w:r>
-      <w:r>
-        <w:rPr>
-          <w:rFonts w:ascii="Cambria" w:hAnsi="Cambria"/>
-          <w:b w:val="0"/>
-          <w:bCs/>
-        </w:rPr>
-        <w:t xml:space="preserve"> 20</w:t>
-      </w:r>
-      <w:r>
-        <w:rPr>
-          <w:rFonts w:ascii="Cambria" w:hAnsi="Cambria"/>
-          <w:b w:val="0"/>
-          <w:bCs/>
-        </w:rPr>
-        <w:t>23</w:t>
+        <w:t>November 2022 – July 2023</w:t>
       </w:r>
     </w:p>
     <w:p>
@@ -7527,8 +7396,8 @@
           <w:rFonts w:ascii="Cambria" w:hAnsi="Cambria"/>
           <w:b w:val="0"/>
           <w:bCs/>
-          <w:sz w:val="22"/>
-          <w:szCs w:val="22"/>
+          <w:sz w:val="20"/>
+          <w:szCs w:val="20"/>
         </w:rPr>
       </w:pPr>
       <w:r>
@@ -7536,8 +7405,8 @@
           <w:rFonts w:ascii="Cambria" w:hAnsi="Cambria"/>
           <w:b w:val="0"/>
           <w:bCs/>
-          <w:sz w:val="22"/>
-          <w:szCs w:val="22"/>
+          <w:sz w:val="20"/>
+          <w:szCs w:val="20"/>
         </w:rPr>
         <w:t xml:space="preserve">Completion Certificate: </w:t>
       </w:r>
@@ -7548,8 +7417,8 @@
             <w:rFonts w:ascii="Cambria" w:hAnsi="Cambria"/>
             <w:b w:val="0"/>
             <w:bCs/>
-            <w:sz w:val="22"/>
-            <w:szCs w:val="22"/>
+            <w:sz w:val="20"/>
+            <w:szCs w:val="20"/>
           </w:rPr>
           <w:t>Credly.com</w:t>
         </w:r>
@@ -7563,8 +7432,8 @@
           <w:b w:val="0"/>
           <w:bCs/>
           <w:color w:val="886288" w:themeColor="hyperlink"/>
-          <w:sz w:val="10"/>
-          <w:szCs w:val="10"/>
+          <w:sz w:val="8"/>
+          <w:szCs w:val="8"/>
           <w:u w:val="single"/>
         </w:rPr>
       </w:pPr>
@@ -7580,23 +7449,31 @@
         <w:contextualSpacing w:val="0"/>
         <w:rPr>
           <w:rFonts w:ascii="Cambria" w:hAnsi="Cambria"/>
+          <w:sz w:val="20"/>
+          <w:szCs w:val="20"/>
         </w:rPr>
       </w:pPr>
       <w:r>
         <w:rPr>
           <w:rFonts w:ascii="Cambria" w:hAnsi="Cambria"/>
+          <w:sz w:val="20"/>
+          <w:szCs w:val="20"/>
         </w:rPr>
         <w:t xml:space="preserve">Completed </w:t>
       </w:r>
       <w:r>
         <w:rPr>
           <w:rFonts w:ascii="Cambria" w:hAnsi="Cambria"/>
+          <w:sz w:val="20"/>
+          <w:szCs w:val="20"/>
         </w:rPr>
         <w:t xml:space="preserve">Google directed </w:t>
       </w:r>
       <w:r>
         <w:rPr>
           <w:rFonts w:ascii="Cambria" w:hAnsi="Cambria"/>
+          <w:sz w:val="20"/>
+          <w:szCs w:val="20"/>
         </w:rPr>
         <w:t>course during senior year of high school</w:t>
       </w:r>
@@ -7612,65 +7489,55 @@
         <w:contextualSpacing w:val="0"/>
         <w:rPr>
           <w:rFonts w:ascii="Cambria" w:hAnsi="Cambria"/>
+          <w:sz w:val="20"/>
+          <w:szCs w:val="20"/>
         </w:rPr>
       </w:pPr>
       <w:r>
         <w:rPr>
           <w:rFonts w:ascii="Cambria" w:hAnsi="Cambria"/>
+          <w:sz w:val="20"/>
+          <w:szCs w:val="20"/>
         </w:rPr>
-        <w:t>C</w:t>
+        <w:t>Conducted research, c</w:t>
       </w:r>
       <w:r>
         <w:rPr>
           <w:rFonts w:ascii="Cambria" w:hAnsi="Cambria"/>
-        </w:rPr>
-        <w:t>onducted research</w:t>
-      </w:r>
-      <w:r>
-        <w:rPr>
-          <w:rFonts w:ascii="Cambria" w:hAnsi="Cambria"/>
-        </w:rPr>
-        <w:t>,</w:t>
-      </w:r>
-      <w:r>
-        <w:rPr>
-          <w:rFonts w:ascii="Cambria" w:hAnsi="Cambria"/>
-        </w:rPr>
-        <w:t xml:space="preserve"> </w:t>
-      </w:r>
-      <w:r>
-        <w:rPr>
-          <w:rFonts w:ascii="Cambria" w:hAnsi="Cambria"/>
-        </w:rPr>
-        <w:t>c</w:t>
-      </w:r>
-      <w:r>
-        <w:rPr>
-          <w:rFonts w:ascii="Cambria" w:hAnsi="Cambria"/>
+          <w:sz w:val="20"/>
+          <w:szCs w:val="20"/>
         </w:rPr>
         <w:t>reated apps</w:t>
       </w:r>
       <w:r>
         <w:rPr>
           <w:rFonts w:ascii="Cambria" w:hAnsi="Cambria"/>
+          <w:sz w:val="20"/>
+          <w:szCs w:val="20"/>
         </w:rPr>
         <w:t xml:space="preserve">, </w:t>
       </w:r>
       <w:r>
         <w:rPr>
           <w:rFonts w:ascii="Cambria" w:hAnsi="Cambria"/>
+          <w:sz w:val="20"/>
+          <w:szCs w:val="20"/>
         </w:rPr>
         <w:t>websites</w:t>
       </w:r>
       <w:r>
         <w:rPr>
           <w:rFonts w:ascii="Cambria" w:hAnsi="Cambria"/>
+          <w:sz w:val="20"/>
+          <w:szCs w:val="20"/>
         </w:rPr>
         <w:t>, and case studies</w:t>
       </w:r>
       <w:r>
         <w:rPr>
           <w:rFonts w:ascii="Cambria" w:hAnsi="Cambria"/>
+          <w:sz w:val="20"/>
+          <w:szCs w:val="20"/>
         </w:rPr>
         <w:t xml:space="preserve"> for users of different communities </w:t>
       </w:r>
@@ -7686,23 +7553,49 @@
         <w:contextualSpacing w:val="0"/>
         <w:rPr>
           <w:rFonts w:ascii="Cambria" w:hAnsi="Cambria"/>
+          <w:sz w:val="20"/>
+          <w:szCs w:val="20"/>
         </w:rPr>
       </w:pPr>
       <w:r>
         <w:rPr>
           <w:rFonts w:ascii="Cambria" w:hAnsi="Cambria"/>
+          <w:sz w:val="20"/>
+          <w:szCs w:val="20"/>
         </w:rPr>
-        <w:t xml:space="preserve">My website: </w:t>
+        <w:t>My website</w:t>
+      </w:r>
+      <w:r>
+        <w:rPr>
+          <w:rFonts w:ascii="Cambria" w:hAnsi="Cambria"/>
+          <w:sz w:val="20"/>
+          <w:szCs w:val="20"/>
+        </w:rPr>
+        <w:t xml:space="preserve"> (will be revamped soon)</w:t>
+      </w:r>
+      <w:r>
+        <w:rPr>
+          <w:rFonts w:ascii="Cambria" w:hAnsi="Cambria"/>
+          <w:sz w:val="20"/>
+          <w:szCs w:val="20"/>
+        </w:rPr>
+        <w:t xml:space="preserve">: </w:t>
       </w:r>
       <w:hyperlink r:id="rId12" w:history="1">
         <w:r>
           <w:rPr>
             <w:rStyle w:val="Hyperlink"/>
+            <w:sz w:val="20"/>
+            <w:szCs w:val="20"/>
           </w:rPr>
-          <w:t>https://tskalsi11.wixsite.com/uxdesign</w:t>
+          <w:t>tskalsi11.com</w:t>
         </w:r>
       </w:hyperlink>
       <w:r>
+        <w:rPr>
+          <w:sz w:val="20"/>
+          <w:szCs w:val="20"/>
+        </w:rPr>
         <w:t xml:space="preserve"> </w:t>
       </w:r>
     </w:p>
@@ -7715,6 +7608,10 @@
         </w:numPr>
         <w:spacing w:line="240" w:lineRule="auto"/>
         <w:contextualSpacing w:val="0"/>
+        <w:rPr>
+          <w:sz w:val="20"/>
+          <w:szCs w:val="20"/>
+        </w:rPr>
       </w:pPr>
     </w:p>
     <w:p>
@@ -7722,25 +7619,17 @@
         <w:pStyle w:val="Heading2"/>
         <w:rPr>
           <w:rFonts w:ascii="Cambria" w:hAnsi="Cambria"/>
+          <w:sz w:val="24"/>
+          <w:szCs w:val="24"/>
         </w:rPr>
       </w:pPr>
       <w:r>
         <w:rPr>
           <w:rFonts w:ascii="Cambria" w:hAnsi="Cambria"/>
+          <w:sz w:val="24"/>
+          <w:szCs w:val="24"/>
         </w:rPr>
-        <w:t>Global Tech Experience</w:t>
-      </w:r>
-      <w:r>
-        <w:rPr>
-          <w:rFonts w:ascii="Cambria" w:hAnsi="Cambria"/>
-        </w:rPr>
-        <w:t> | </w:t>
-      </w:r>
-      <w:r>
-        <w:rPr>
-          <w:rFonts w:ascii="Cambria" w:hAnsi="Cambria"/>
-        </w:rPr>
-        <w:t>Global Career Accelerator</w:t>
+        <w:t>Global Tech Experience | Global Career Accelerator</w:t>
       </w:r>
     </w:p>
     <w:p>
@@ -7750,6 +7639,8 @@
           <w:rFonts w:ascii="Cambria" w:hAnsi="Cambria"/>
           <w:b w:val="0"/>
           <w:bCs/>
+          <w:sz w:val="24"/>
+          <w:szCs w:val="24"/>
         </w:rPr>
       </w:pPr>
       <w:r>
@@ -7759,6 +7650,8 @@
           <w:bCs/>
           <w:i/>
           <w:iCs/>
+          <w:sz w:val="24"/>
+          <w:szCs w:val="24"/>
         </w:rPr>
         <w:t xml:space="preserve">Student, </w:t>
       </w:r>
@@ -7767,8 +7660,20 @@
           <w:rFonts w:ascii="Cambria" w:hAnsi="Cambria"/>
           <w:b w:val="0"/>
           <w:bCs/>
+          <w:sz w:val="24"/>
+          <w:szCs w:val="24"/>
         </w:rPr>
-        <w:t>January 2025-Present</w:t>
+        <w:t>January 2025-</w:t>
+      </w:r>
+      <w:r>
+        <w:rPr>
+          <w:rFonts w:ascii="Cambria" w:hAnsi="Cambria"/>
+          <w:b w:val="0"/>
+          <w:bCs/>
+          <w:sz w:val="24"/>
+          <w:szCs w:val="24"/>
+        </w:rPr>
+        <w:t>April 2025</w:t>
       </w:r>
     </w:p>
     <w:p>
@@ -7781,8 +7686,8 @@
           <w:bCs/>
           <w:i/>
           <w:iCs/>
-          <w:sz w:val="22"/>
-          <w:szCs w:val="22"/>
+          <w:sz w:val="20"/>
+          <w:szCs w:val="20"/>
         </w:rPr>
       </w:pPr>
       <w:r>
@@ -7790,8 +7695,8 @@
           <w:rFonts w:ascii="Cambria" w:hAnsi="Cambria"/>
           <w:b w:val="0"/>
           <w:bCs/>
-          <w:sz w:val="22"/>
-          <w:szCs w:val="22"/>
+          <w:sz w:val="20"/>
+          <w:szCs w:val="20"/>
         </w:rPr>
         <w:t>Completion Certificate:</w:t>
       </w:r>
@@ -7802,11 +7707,26 @@
           <w:bCs/>
           <w:i/>
           <w:iCs/>
-          <w:sz w:val="22"/>
-          <w:szCs w:val="22"/>
+          <w:sz w:val="20"/>
+          <w:szCs w:val="20"/>
         </w:rPr>
-        <w:t xml:space="preserve"> in progress</w:t>
+        <w:t xml:space="preserve"> </w:t>
       </w:r>
+      <w:hyperlink r:id="rId13" w:history="1">
+        <w:r>
+          <w:rPr>
+            <w:rStyle w:val="Hyperlink"/>
+            <w:rFonts w:ascii="Cambria" w:hAnsi="Cambria"/>
+            <w:b w:val="0"/>
+            <w:bCs/>
+            <w:i/>
+            <w:iCs/>
+            <w:sz w:val="20"/>
+            <w:szCs w:val="20"/>
+          </w:rPr>
+          <w:t>credential.net</w:t>
+        </w:r>
+      </w:hyperlink>
     </w:p>
     <w:p>
       <w:pPr>
@@ -7815,8 +7735,8 @@
           <w:rFonts w:ascii="Cambria" w:hAnsi="Cambria"/>
           <w:b w:val="0"/>
           <w:bCs/>
-          <w:sz w:val="10"/>
-          <w:szCs w:val="10"/>
+          <w:sz w:val="8"/>
+          <w:szCs w:val="8"/>
         </w:rPr>
       </w:pPr>
     </w:p>
@@ -7831,11 +7751,15 @@
         <w:contextualSpacing w:val="0"/>
         <w:rPr>
           <w:rFonts w:ascii="Cambria" w:hAnsi="Cambria"/>
+          <w:sz w:val="20"/>
+          <w:szCs w:val="20"/>
         </w:rPr>
       </w:pPr>
       <w:r>
         <w:rPr>
           <w:rFonts w:ascii="Cambria" w:hAnsi="Cambria"/>
+          <w:sz w:val="20"/>
+          <w:szCs w:val="20"/>
         </w:rPr>
         <w:t>Web Development program, learning HTML and CSS</w:t>
       </w:r>
@@ -7851,13 +7775,152 @@
         <w:contextualSpacing w:val="0"/>
         <w:rPr>
           <w:rFonts w:ascii="Cambria" w:hAnsi="Cambria"/>
+          <w:sz w:val="20"/>
+          <w:szCs w:val="20"/>
         </w:rPr>
       </w:pPr>
       <w:r>
         <w:rPr>
           <w:rFonts w:ascii="Cambria" w:hAnsi="Cambria"/>
+          <w:sz w:val="20"/>
+          <w:szCs w:val="20"/>
         </w:rPr>
         <w:t>Using my knowledge in UX to create a variety of websites</w:t>
+      </w:r>
+    </w:p>
+    <w:p>
+      <w:pPr>
+        <w:pStyle w:val="ListBullet"/>
+        <w:numPr>
+          <w:ilvl w:val="0"/>
+          <w:numId w:val="0"/>
+        </w:numPr>
+        <w:spacing w:line="240" w:lineRule="auto"/>
+        <w:ind w:left="360" w:hanging="360"/>
+        <w:contextualSpacing w:val="0"/>
+        <w:rPr>
+          <w:rFonts w:ascii="Cambria" w:hAnsi="Cambria"/>
+          <w:sz w:val="20"/>
+          <w:szCs w:val="20"/>
+        </w:rPr>
+      </w:pPr>
+    </w:p>
+    <w:p>
+      <w:pPr>
+        <w:pStyle w:val="Heading2"/>
+        <w:rPr>
+          <w:rFonts w:ascii="Cambria" w:hAnsi="Cambria"/>
+          <w:sz w:val="24"/>
+          <w:szCs w:val="24"/>
+        </w:rPr>
+      </w:pPr>
+      <w:r>
+        <w:rPr>
+          <w:rFonts w:ascii="Cambria" w:hAnsi="Cambria"/>
+          <w:sz w:val="24"/>
+          <w:szCs w:val="24"/>
+        </w:rPr>
+        <w:t>Social Media Manager</w:t>
+      </w:r>
+      <w:r>
+        <w:rPr>
+          <w:rFonts w:ascii="Cambria" w:hAnsi="Cambria"/>
+          <w:sz w:val="24"/>
+          <w:szCs w:val="24"/>
+        </w:rPr>
+        <w:t> | </w:t>
+      </w:r>
+      <w:r>
+        <w:rPr>
+          <w:rFonts w:ascii="Cambria" w:hAnsi="Cambria"/>
+          <w:sz w:val="24"/>
+          <w:szCs w:val="24"/>
+        </w:rPr>
+        <w:t>MSU’s Renaissance Sword Society</w:t>
+      </w:r>
+    </w:p>
+    <w:p>
+      <w:pPr>
+        <w:pStyle w:val="Heading2"/>
+        <w:rPr>
+          <w:rStyle w:val="Hyperlink"/>
+          <w:rFonts w:ascii="Cambria" w:hAnsi="Cambria"/>
+          <w:b w:val="0"/>
+          <w:bCs/>
+          <w:color w:val="77448B" w:themeColor="accent1"/>
+          <w:sz w:val="24"/>
+          <w:szCs w:val="24"/>
+          <w:u w:val="none"/>
+        </w:rPr>
+      </w:pPr>
+      <w:r>
+        <w:rPr>
+          <w:rFonts w:ascii="Cambria" w:hAnsi="Cambria"/>
+          <w:b w:val="0"/>
+          <w:bCs/>
+          <w:sz w:val="24"/>
+          <w:szCs w:val="24"/>
+        </w:rPr>
+        <w:t>January 2025-</w:t>
+      </w:r>
+      <w:r>
+        <w:rPr>
+          <w:rFonts w:ascii="Cambria" w:hAnsi="Cambria"/>
+          <w:b w:val="0"/>
+          <w:bCs/>
+          <w:sz w:val="24"/>
+          <w:szCs w:val="24"/>
+        </w:rPr>
+        <w:t>Current</w:t>
+      </w:r>
+      <w:r>
+        <w:rPr>
+          <w:rStyle w:val="Hyperlink"/>
+          <w:rFonts w:ascii="Cambria" w:hAnsi="Cambria"/>
+          <w:b w:val="0"/>
+          <w:bCs/>
+          <w:i/>
+          <w:iCs/>
+          <w:sz w:val="20"/>
+          <w:szCs w:val="20"/>
+        </w:rPr>
+        <w:t xml:space="preserve"> </w:t>
+      </w:r>
+    </w:p>
+    <w:p>
+      <w:pPr>
+        <w:pStyle w:val="Heading2"/>
+        <w:rPr>
+          <w:rFonts w:ascii="Cambria" w:hAnsi="Cambria"/>
+          <w:b w:val="0"/>
+          <w:bCs/>
+          <w:sz w:val="8"/>
+          <w:szCs w:val="8"/>
+        </w:rPr>
+      </w:pPr>
+    </w:p>
+    <w:p>
+      <w:pPr>
+        <w:pStyle w:val="ListBullet"/>
+        <w:numPr>
+          <w:ilvl w:val="0"/>
+          <w:numId w:val="19"/>
+        </w:numPr>
+        <w:spacing w:line="240" w:lineRule="auto"/>
+        <w:contextualSpacing w:val="0"/>
+        <w:rPr>
+          <w:rFonts w:ascii="Cambria" w:hAnsi="Cambria"/>
+          <w:sz w:val="20"/>
+          <w:szCs w:val="20"/>
+        </w:rPr>
+      </w:pPr>
+      <w:r>
+        <w:rPr>
+          <w:rFonts w:ascii="Cambria" w:hAnsi="Cambria"/>
+          <w:sz w:val="20"/>
+          <w:szCs w:val="20"/>
+        </w:rPr>
+        <w:t>Officer role for MSU’s HEMA Club</w:t>
       </w:r>
     </w:p>
     <w:p>
@@ -7871,14 +7934,113 @@
         <w:contextualSpacing w:val="0"/>
         <w:rPr>
           <w:rFonts w:ascii="Cambria" w:hAnsi="Cambria"/>
+          <w:sz w:val="20"/>
+          <w:szCs w:val="20"/>
         </w:rPr>
       </w:pPr>
       <w:r>
         <w:rPr>
           <w:rFonts w:ascii="Cambria" w:hAnsi="Cambria"/>
+          <w:sz w:val="20"/>
+          <w:szCs w:val="20"/>
         </w:rPr>
-        <w:t>Currently in the process of making my ideal portfolio website</w:t>
+        <w:t>Take part in creating and teaching sword fighting lessons</w:t>
       </w:r>
+    </w:p>
+    <w:p>
+      <w:pPr>
+        <w:pStyle w:val="ListBullet"/>
+        <w:numPr>
+          <w:ilvl w:val="0"/>
+          <w:numId w:val="19"/>
+        </w:numPr>
+        <w:spacing w:line="240" w:lineRule="auto"/>
+        <w:contextualSpacing w:val="0"/>
+        <w:rPr>
+          <w:rFonts w:ascii="Cambria" w:hAnsi="Cambria"/>
+          <w:sz w:val="20"/>
+          <w:szCs w:val="20"/>
+        </w:rPr>
+      </w:pPr>
+      <w:r>
+        <w:rPr>
+          <w:rFonts w:ascii="Cambria" w:hAnsi="Cambria"/>
+          <w:sz w:val="20"/>
+          <w:szCs w:val="20"/>
+        </w:rPr>
+        <w:t>Organize the club’s Instagram presence with videos and photo</w:t>
+      </w:r>
+      <w:r>
+        <w:rPr>
+          <w:rFonts w:ascii="Cambria" w:hAnsi="Cambria"/>
+          <w:sz w:val="20"/>
+          <w:szCs w:val="20"/>
+        </w:rPr>
+        <w:t>s</w:t>
+      </w:r>
+    </w:p>
+    <w:p>
+      <w:pPr>
+        <w:pStyle w:val="Heading2"/>
+        <w:rPr>
+          <w:rStyle w:val="Hyperlink"/>
+          <w:rFonts w:ascii="Cambria" w:hAnsi="Cambria"/>
+          <w:b w:val="0"/>
+          <w:bCs/>
+          <w:i/>
+          <w:iCs/>
+          <w:sz w:val="20"/>
+          <w:szCs w:val="20"/>
+        </w:rPr>
+      </w:pPr>
+      <w:r>
+        <w:rPr>
+          <w:rFonts w:ascii="Cambria" w:hAnsi="Cambria"/>
+          <w:b w:val="0"/>
+          <w:bCs/>
+          <w:sz w:val="20"/>
+          <w:szCs w:val="20"/>
+        </w:rPr>
+        <w:t>Instagram Handle</w:t>
+      </w:r>
+      <w:r>
+        <w:rPr>
+          <w:rFonts w:ascii="Cambria" w:hAnsi="Cambria"/>
+          <w:b w:val="0"/>
+          <w:bCs/>
+          <w:sz w:val="20"/>
+          <w:szCs w:val="20"/>
+        </w:rPr>
+        <w:t>:</w:t>
+      </w:r>
+      <w:r>
+        <w:rPr>
+          <w:rFonts w:ascii="Cambria" w:hAnsi="Cambria"/>
+          <w:b w:val="0"/>
+          <w:bCs/>
+          <w:i/>
+          <w:iCs/>
+          <w:sz w:val="20"/>
+          <w:szCs w:val="20"/>
+        </w:rPr>
+        <w:t xml:space="preserve"> @swordsocietymsu</w:t>
+      </w:r>
+    </w:p>
+    <w:p>
+      <w:pPr>
+        <w:pStyle w:val="ListBullet"/>
+        <w:numPr>
+          <w:ilvl w:val="0"/>
+          <w:numId w:val="0"/>
+        </w:numPr>
+        <w:spacing w:line="240" w:lineRule="auto"/>
+        <w:contextualSpacing w:val="0"/>
+        <w:rPr>
+          <w:rFonts w:ascii="Cambria" w:hAnsi="Cambria"/>
+          <w:sz w:val="20"/>
+          <w:szCs w:val="20"/>
+        </w:rPr>
+      </w:pPr>
     </w:p>
     <w:tbl>
       <w:tblPr>
@@ -7918,12 +8080,16 @@
               <w:pStyle w:val="Icons"/>
               <w:rPr>
                 <w:rFonts w:ascii="Cambria" w:hAnsi="Cambria"/>
+                <w:sz w:val="20"/>
+                <w:szCs w:val="20"/>
               </w:rPr>
             </w:pPr>
             <w:r>
               <w:rPr>
                 <w:rFonts w:ascii="Cambria" w:hAnsi="Cambria"/>
                 <w:noProof/>
+                <w:sz w:val="20"/>
+                <w:szCs w:val="20"/>
               </w:rPr>
               <mc:AlternateContent>
                 <mc:Choice Requires="wpg">
@@ -10800,12 +10966,16 @@
               <w:pStyle w:val="Heading1"/>
               <w:rPr>
                 <w:rFonts w:ascii="Cambria" w:hAnsi="Cambria"/>
+                <w:sz w:val="28"/>
+                <w:szCs w:val="28"/>
               </w:rPr>
             </w:pPr>
             <w:sdt>
               <w:sdtPr>
                 <w:rPr>
                   <w:rFonts w:ascii="Cambria" w:hAnsi="Cambria"/>
+                  <w:sz w:val="28"/>
+                  <w:szCs w:val="28"/>
                 </w:rPr>
                 <w:alias w:val="Skills:"/>
                 <w:tag w:val="Skills:"/>
@@ -10821,8 +10991,8 @@
                 <w:r>
                   <w:rPr>
                     <w:rFonts w:ascii="Cambria" w:hAnsi="Cambria"/>
-                    <w:sz w:val="28"/>
-                    <w:szCs w:val="28"/>
+                    <w:sz w:val="24"/>
+                    <w:szCs w:val="24"/>
                   </w:rPr>
                   <w:t>Skills</w:t>
                 </w:r>
@@ -10866,13 +11036,25 @@
               <w:spacing w:after="80"/>
               <w:rPr>
                 <w:rFonts w:ascii="Cambria" w:hAnsi="Cambria"/>
+                <w:sz w:val="20"/>
+                <w:szCs w:val="20"/>
               </w:rPr>
             </w:pPr>
             <w:r>
               <w:rPr>
                 <w:rFonts w:ascii="Cambria" w:hAnsi="Cambria"/>
+                <w:sz w:val="20"/>
+                <w:szCs w:val="20"/>
               </w:rPr>
-              <w:t>Great at math and English</w:t>
+              <w:t>Strong in Word, PowerPoint, Java, JS, Python, C++</w:t>
+            </w:r>
+            <w:r>
+              <w:rPr>
+                <w:rFonts w:ascii="Cambria" w:hAnsi="Cambria"/>
+                <w:sz w:val="20"/>
+                <w:szCs w:val="20"/>
+              </w:rPr>
+              <w:t>, HTML, CSS, UX/UI Design</w:t>
             </w:r>
           </w:p>
           <w:p>
@@ -10881,19 +11063,17 @@
               <w:spacing w:after="80"/>
               <w:rPr>
                 <w:rFonts w:ascii="Cambria" w:hAnsi="Cambria"/>
+                <w:sz w:val="20"/>
+                <w:szCs w:val="20"/>
               </w:rPr>
             </w:pPr>
             <w:r>
               <w:rPr>
                 <w:rFonts w:ascii="Cambria" w:hAnsi="Cambria"/>
+                <w:sz w:val="20"/>
+                <w:szCs w:val="20"/>
               </w:rPr>
-              <w:t>Strong in Word, PowerPoint</w:t>
-            </w:r>
-            <w:r>
-              <w:rPr>
-                <w:rFonts w:ascii="Cambria" w:hAnsi="Cambria"/>
-              </w:rPr>
-              <w:t>, Java, JS, Python, Figma, C++</w:t>
+              <w:t>Experience with Blender, Unreal Engine, Unity, Adobe XD, and Figma</w:t>
             </w:r>
           </w:p>
           <w:p>
@@ -10902,13 +11082,17 @@
               <w:spacing w:after="80"/>
               <w:rPr>
                 <w:rFonts w:ascii="Cambria" w:hAnsi="Cambria"/>
+                <w:sz w:val="20"/>
+                <w:szCs w:val="20"/>
               </w:rPr>
             </w:pPr>
             <w:r>
               <w:rPr>
                 <w:rFonts w:ascii="Cambria" w:hAnsi="Cambria"/>
+                <w:sz w:val="20"/>
+                <w:szCs w:val="20"/>
               </w:rPr>
-              <w:t>Experience with Blender, Unreal Engine, Unity, Adobe XD, and Figma</w:t>
+              <w:t>Team Player</w:t>
             </w:r>
           </w:p>
         </w:tc>
@@ -10925,26 +11109,15 @@
               <w:spacing w:after="80"/>
               <w:rPr>
                 <w:rFonts w:ascii="Cambria" w:hAnsi="Cambria"/>
+                <w:sz w:val="20"/>
+                <w:szCs w:val="20"/>
               </w:rPr>
             </w:pPr>
             <w:r>
               <w:rPr>
                 <w:rFonts w:ascii="Cambria" w:hAnsi="Cambria"/>
-              </w:rPr>
-              <w:t>Team Player</w:t>
-            </w:r>
-          </w:p>
-          <w:p>
-            <w:pPr>
-              <w:pStyle w:val="ListBullet"/>
-              <w:spacing w:after="80"/>
-              <w:rPr>
-                <w:rFonts w:ascii="Cambria" w:hAnsi="Cambria"/>
-              </w:rPr>
-            </w:pPr>
-            <w:r>
-              <w:rPr>
-                <w:rFonts w:ascii="Cambria" w:hAnsi="Cambria"/>
+                <w:sz w:val="20"/>
+                <w:szCs w:val="20"/>
               </w:rPr>
               <w:t>Coherent writer and communicator</w:t>
             </w:r>
@@ -10955,11 +11128,15 @@
               <w:spacing w:after="80"/>
               <w:rPr>
                 <w:rFonts w:ascii="Cambria" w:hAnsi="Cambria"/>
+                <w:sz w:val="20"/>
+                <w:szCs w:val="20"/>
               </w:rPr>
             </w:pPr>
             <w:r>
               <w:rPr>
                 <w:rFonts w:ascii="Cambria" w:hAnsi="Cambria"/>
+                <w:sz w:val="20"/>
+                <w:szCs w:val="20"/>
               </w:rPr>
               <w:t>Creative</w:t>
             </w:r>
@@ -10970,13 +11147,36 @@
               <w:spacing w:after="80"/>
               <w:rPr>
                 <w:rFonts w:ascii="Cambria" w:hAnsi="Cambria"/>
+                <w:sz w:val="20"/>
+                <w:szCs w:val="20"/>
               </w:rPr>
             </w:pPr>
             <w:r>
               <w:rPr>
                 <w:rFonts w:ascii="Cambria" w:hAnsi="Cambria"/>
+                <w:sz w:val="20"/>
+                <w:szCs w:val="20"/>
               </w:rPr>
               <w:t>Foreign Languages: Punjabi [Limited working proficiency]</w:t>
+            </w:r>
+          </w:p>
+          <w:p>
+            <w:pPr>
+              <w:pStyle w:val="ListBullet"/>
+              <w:spacing w:after="80"/>
+              <w:rPr>
+                <w:rFonts w:ascii="Cambria" w:hAnsi="Cambria"/>
+                <w:sz w:val="20"/>
+                <w:szCs w:val="20"/>
+              </w:rPr>
+            </w:pPr>
+            <w:r>
+              <w:rPr>
+                <w:rFonts w:ascii="Cambria" w:hAnsi="Cambria"/>
+                <w:sz w:val="20"/>
+                <w:szCs w:val="20"/>
+              </w:rPr>
+              <w:t>Great teacher</w:t>
             </w:r>
           </w:p>
         </w:tc>
@@ -10993,12 +11193,14 @@
         <w:contextualSpacing w:val="0"/>
         <w:rPr>
           <w:rFonts w:ascii="Cambria" w:hAnsi="Cambria"/>
+          <w:sz w:val="20"/>
+          <w:szCs w:val="20"/>
         </w:rPr>
       </w:pPr>
     </w:p>
     <w:sectPr>
-      <w:footerReference w:type="default" r:id="rId13"/>
-      <w:headerReference w:type="first" r:id="rId14"/>
+      <w:footerReference w:type="default" r:id="rId14"/>
+      <w:headerReference w:type="first" r:id="rId15"/>
       <w:pgSz w:w="12240" w:h="15840" w:code="1"/>
       <w:pgMar w:top="720" w:right="1440" w:bottom="1080" w:left="2160" w:header="432" w:footer="648" w:gutter="0"/>
       <w:cols w:space="720"/>
@@ -11382,7 +11584,6 @@
     <w:lvl w:ilvl="0">
       <w:start w:val="1"/>
       <w:numFmt w:val="bullet"/>
-      <w:pStyle w:val="ListBullet"/>
       <w:lvlText w:val=""/>
       <w:lvlJc w:val="left"/>
       <w:pPr>
@@ -13244,6 +13445,7 @@
   <w:style w:type="character" w:default="1" w:styleId="DefaultParagraphFont">
     <w:name w:val="Default Paragraph Font"/>
     <w:uiPriority w:val="1"/>
+    <w:semiHidden/>
     <w:unhideWhenUsed/>
   </w:style>
   <w:style w:type="table" w:default="1" w:styleId="TableNormal">
@@ -14478,8 +14680,10 @@
   </w:compat>
   <w:rsids>
     <w:rsidRoot w:val="003B4633"/>
+    <w:rsid w:val="000A1F5C"/>
     <w:rsid w:val="001435C9"/>
     <w:rsid w:val="001C391D"/>
+    <w:rsid w:val="00231A61"/>
     <w:rsid w:val="002869BD"/>
     <w:rsid w:val="00363436"/>
     <w:rsid w:val="00384474"/>
@@ -14490,9 +14694,12 @@
     <w:rsid w:val="006D6D52"/>
     <w:rsid w:val="0081470E"/>
     <w:rsid w:val="00914B5D"/>
+    <w:rsid w:val="009C2CC3"/>
     <w:rsid w:val="00A213D2"/>
     <w:rsid w:val="00A87752"/>
+    <w:rsid w:val="00AF4E59"/>
     <w:rsid w:val="00BC102A"/>
+    <w:rsid w:val="00E22E41"/>
     <w:rsid w:val="00EE5778"/>
     <w:rsid w:val="00FE0B31"/>
   </w:rsids>
@@ -14972,22 +15179,6 @@
   </w:style>
   <w:style w:type="paragraph" w:customStyle="1" w:styleId="B78E987724B54A8089CB00FEA17C4FAC">
     <w:name w:val="B78E987724B54A8089CB00FEA17C4FAC"/>
-  </w:style>
-  <w:style w:type="paragraph" w:customStyle="1" w:styleId="3C42552512AC4699B17D9E20FB88A760">
-    <w:name w:val="3C42552512AC4699B17D9E20FB88A760"/>
-  </w:style>
-  <w:style w:type="paragraph" w:customStyle="1" w:styleId="7750242CDC70461392C768FA92604552">
-    <w:name w:val="7750242CDC70461392C768FA92604552"/>
-    <w:rsid w:val="00363436"/>
-    <w:pPr>
-      <w:spacing w:line="278" w:lineRule="auto"/>
-    </w:pPr>
-    <w:rPr>
-      <w:kern w:val="2"/>
-      <w:sz w:val="24"/>
-      <w:szCs w:val="24"/>
-      <w14:ligatures w14:val="standardContextual"/>
-    </w:rPr>
   </w:style>
   <w:style w:type="paragraph" w:customStyle="1" w:styleId="76CC04F8D0BD4B9EB462DF240F99BAC7">
     <w:name w:val="76CC04F8D0BD4B9EB462DF240F99BAC7"/>

</xml_diff>

<commit_message>
ok ok actually fixed it this time
</commit_message>
<xml_diff>
--- a/Tanveer_Kalsi_Resume.docx
+++ b/Tanveer_Kalsi_Resume.docx
@@ -5835,8 +5835,19 @@
           <w:sz w:val="20"/>
           <w:szCs w:val="20"/>
         </w:rPr>
-        <w:t xml:space="preserve"> </w:t>
+        <w:t xml:space="preserve">: </w:t>
       </w:r>
+      <w:hyperlink r:id="rId11" w:history="1">
+        <w:r>
+          <w:rPr>
+            <w:rStyle w:val="Hyperlink"/>
+            <w:rFonts w:ascii="Cambria" w:hAnsi="Cambria"/>
+            <w:sz w:val="20"/>
+            <w:szCs w:val="20"/>
+          </w:rPr>
+          <w:t>my itch.io</w:t>
+        </w:r>
+      </w:hyperlink>
     </w:p>
     <w:tbl>
       <w:tblPr>
@@ -7410,7 +7421,7 @@
         </w:rPr>
         <w:t xml:space="preserve">Completion Certificate: </w:t>
       </w:r>
-      <w:hyperlink r:id="rId11" w:history="1">
+      <w:hyperlink r:id="rId12" w:history="1">
         <w:r>
           <w:rPr>
             <w:rStyle w:val="Hyperlink"/>
@@ -7571,7 +7582,7 @@
           <w:sz w:val="20"/>
           <w:szCs w:val="20"/>
         </w:rPr>
-        <w:t xml:space="preserve"> (will be revamped soon)</w:t>
+        <w:t xml:space="preserve">: </w:t>
       </w:r>
       <w:r>
         <w:rPr>
@@ -7579,24 +7590,7 @@
           <w:sz w:val="20"/>
           <w:szCs w:val="20"/>
         </w:rPr>
-        <w:t xml:space="preserve">: </w:t>
-      </w:r>
-      <w:hyperlink r:id="rId12" w:history="1">
-        <w:r>
-          <w:rPr>
-            <w:rStyle w:val="Hyperlink"/>
-            <w:sz w:val="20"/>
-            <w:szCs w:val="20"/>
-          </w:rPr>
-          <w:t>tskalsi11.com</w:t>
-        </w:r>
-      </w:hyperlink>
-      <w:r>
-        <w:rPr>
-          <w:sz w:val="20"/>
-          <w:szCs w:val="20"/>
-        </w:rPr>
-        <w:t xml:space="preserve"> </w:t>
+        <w:t>https://tskalsi.github.io/tan-portfolio-page/</w:t>
       </w:r>
     </w:p>
     <w:p>
@@ -7820,23 +7814,7 @@
           <w:sz w:val="24"/>
           <w:szCs w:val="24"/>
         </w:rPr>
-        <w:t>Social Media Manager</w:t>
-      </w:r>
-      <w:r>
-        <w:rPr>
-          <w:rFonts w:ascii="Cambria" w:hAnsi="Cambria"/>
-          <w:sz w:val="24"/>
-          <w:szCs w:val="24"/>
-        </w:rPr>
-        <w:t> | </w:t>
-      </w:r>
-      <w:r>
-        <w:rPr>
-          <w:rFonts w:ascii="Cambria" w:hAnsi="Cambria"/>
-          <w:sz w:val="24"/>
-          <w:szCs w:val="24"/>
-        </w:rPr>
-        <w:t>MSU’s Renaissance Sword Society</w:t>
+        <w:t>Social Media Manager | MSU’s Renaissance Sword Society</w:t>
       </w:r>
     </w:p>
     <w:p>
@@ -7861,17 +7839,7 @@
           <w:sz w:val="24"/>
           <w:szCs w:val="24"/>
         </w:rPr>
-        <w:t>January 2025-</w:t>
-      </w:r>
-      <w:r>
-        <w:rPr>
-          <w:rFonts w:ascii="Cambria" w:hAnsi="Cambria"/>
-          <w:b w:val="0"/>
-          <w:bCs/>
-          <w:sz w:val="24"/>
-          <w:szCs w:val="24"/>
-        </w:rPr>
-        <w:t>Current</w:t>
+        <w:t>January 2025-Current</w:t>
       </w:r>
       <w:r>
         <w:rPr>
@@ -8001,17 +7969,7 @@
           <w:sz w:val="20"/>
           <w:szCs w:val="20"/>
         </w:rPr>
-        <w:t>Instagram Handle</w:t>
-      </w:r>
-      <w:r>
-        <w:rPr>
-          <w:rFonts w:ascii="Cambria" w:hAnsi="Cambria"/>
-          <w:b w:val="0"/>
-          <w:bCs/>
-          <w:sz w:val="20"/>
-          <w:szCs w:val="20"/>
-        </w:rPr>
-        <w:t>:</w:t>
+        <w:t>Instagram Handle:</w:t>
       </w:r>
       <w:r>
         <w:rPr>
@@ -14689,6 +14647,7 @@
     <w:rsid w:val="00384474"/>
     <w:rsid w:val="003B4633"/>
     <w:rsid w:val="004A4EC5"/>
+    <w:rsid w:val="004F4706"/>
     <w:rsid w:val="00524FE7"/>
     <w:rsid w:val="006C31B5"/>
     <w:rsid w:val="006D6D52"/>
@@ -14699,8 +14658,11 @@
     <w:rsid w:val="00A87752"/>
     <w:rsid w:val="00AF4E59"/>
     <w:rsid w:val="00BC102A"/>
+    <w:rsid w:val="00D175EB"/>
     <w:rsid w:val="00E22E41"/>
+    <w:rsid w:val="00EB4B26"/>
     <w:rsid w:val="00EE5778"/>
+    <w:rsid w:val="00F12905"/>
     <w:rsid w:val="00FE0B31"/>
   </w:rsids>
   <m:mathPr>

</xml_diff>